<commit_message>
final corrections before HW2
</commit_message>
<xml_diff>
--- a/RidePal_61777_61818.docx
+++ b/RidePal_61777_61818.docx
@@ -8756,8 +8756,6 @@
         </w:rPr>
         <w:t>:</w:t>
       </w:r>
-      <w:bookmarkStart w:id="5" w:name="_GoBack"/>
-      <w:bookmarkEnd w:id="5"/>
     </w:p>
     <w:p>
       <w:pPr>
@@ -10833,14 +10831,6 @@
           <w:szCs w:val="22"/>
         </w:rPr>
       </w:pPr>
-      <w:r>
-        <w:rPr>
-          <w:rFonts w:asciiTheme="minorHAnsi" w:hAnsiTheme="minorHAnsi" w:cstheme="minorHAnsi"/>
-          <w:i w:val="0"/>
-          <w:szCs w:val="22"/>
-        </w:rPr>
-        <w:t xml:space="preserve"> </w:t>
-      </w:r>
       <w:proofErr w:type="spellStart"/>
       <w:r>
         <w:rPr>
@@ -12117,8 +12107,8 @@
           <w:lang w:val="en-US"/>
         </w:rPr>
       </w:pPr>
-      <w:bookmarkStart w:id="6" w:name="page9"/>
-      <w:bookmarkEnd w:id="6"/>
+      <w:bookmarkStart w:id="5" w:name="page9"/>
+      <w:bookmarkEnd w:id="5"/>
       <w:r>
         <w:rPr>
           <w:rFonts w:cs="Calibri Light"/>
@@ -12461,10 +12451,10 @@
           <w:szCs w:val="24"/>
         </w:rPr>
       </w:pPr>
-      <w:bookmarkStart w:id="7" w:name="page10"/>
-      <w:bookmarkStart w:id="8" w:name="page13"/>
+      <w:bookmarkStart w:id="6" w:name="page10"/>
+      <w:bookmarkStart w:id="7" w:name="page13"/>
+      <w:bookmarkEnd w:id="6"/>
       <w:bookmarkEnd w:id="7"/>
-      <w:bookmarkEnd w:id="8"/>
     </w:p>
     <w:p>
       <w:pPr>
@@ -12967,12 +12957,21 @@
         </w:rPr>
         <w:t xml:space="preserve">В </w:t>
       </w:r>
-      <w:r>
-        <w:rPr>
-          <w:rFonts w:cs="Calibri"/>
-          <w:lang w:val="en-US"/>
-        </w:rPr>
-        <w:t>RPServer (</w:t>
+      <w:proofErr w:type="spellStart"/>
+      <w:r>
+        <w:rPr>
+          <w:rFonts w:cs="Calibri"/>
+          <w:lang w:val="en-US"/>
+        </w:rPr>
+        <w:t>RPServer</w:t>
+      </w:r>
+      <w:proofErr w:type="spellEnd"/>
+      <w:r>
+        <w:rPr>
+          <w:rFonts w:cs="Calibri"/>
+          <w:lang w:val="en-US"/>
+        </w:rPr>
+        <w:t xml:space="preserve"> (</w:t>
       </w:r>
       <w:proofErr w:type="spellStart"/>
       <w:r>
@@ -14039,8 +14038,8 @@
         </w:rPr>
         <w:t>търси в базата от данни маршрути, чиито начална и крайна точка съвпадат със зададените</w:t>
       </w:r>
-      <w:bookmarkStart w:id="9" w:name="page14"/>
-      <w:bookmarkEnd w:id="9"/>
+      <w:bookmarkStart w:id="8" w:name="page14"/>
+      <w:bookmarkEnd w:id="8"/>
     </w:p>
     <w:p>
       <w:pPr>
@@ -14968,7 +14967,25 @@
           <w:b/>
           <w:bCs/>
         </w:rPr>
-        <w:t xml:space="preserve"> Manager </w:t>
+        <w:t xml:space="preserve"> </w:t>
+      </w:r>
+      <w:proofErr w:type="spellStart"/>
+      <w:r>
+        <w:rPr>
+          <w:rFonts w:cs="Calibri"/>
+          <w:b/>
+          <w:bCs/>
+        </w:rPr>
+        <w:t>Manager</w:t>
+      </w:r>
+      <w:proofErr w:type="spellEnd"/>
+      <w:r>
+        <w:rPr>
+          <w:rFonts w:cs="Calibri"/>
+          <w:b/>
+          <w:bCs/>
+        </w:rPr>
+        <w:t xml:space="preserve"> </w:t>
       </w:r>
       <w:r>
         <w:rPr>
@@ -16056,8 +16073,8 @@
         </w:rPr>
         <w:t>) и дали въведените данни са валидни</w:t>
       </w:r>
-      <w:bookmarkStart w:id="10" w:name="page15"/>
-      <w:bookmarkEnd w:id="10"/>
+      <w:bookmarkStart w:id="9" w:name="page15"/>
+      <w:bookmarkEnd w:id="9"/>
       <w:r>
         <w:rPr>
           <w:rFonts w:cs="Calibri"/>
@@ -18250,8 +18267,8 @@
           <w:lang w:val="en-US"/>
         </w:rPr>
       </w:pPr>
-      <w:bookmarkStart w:id="11" w:name="page16"/>
-      <w:bookmarkEnd w:id="11"/>
+      <w:bookmarkStart w:id="10" w:name="page16"/>
+      <w:bookmarkEnd w:id="10"/>
       <w:r>
         <w:rPr>
           <w:rFonts w:cs="Calibri Light"/>
@@ -18879,25 +18896,16 @@
           <w:i/>
           <w:iCs/>
         </w:rPr>
-        <w:t>public</w:t>
-      </w:r>
-      <w:proofErr w:type="spellEnd"/>
-      <w:r>
-        <w:rPr>
-          <w:rFonts w:ascii="Calibri" w:hAnsi="Calibri" w:cs="Calibri"/>
-          <w:i/>
-          <w:iCs/>
-        </w:rPr>
-        <w:t xml:space="preserve"> </w:t>
-      </w:r>
-      <w:proofErr w:type="spellStart"/>
-      <w:r>
-        <w:rPr>
-          <w:rFonts w:ascii="Calibri" w:hAnsi="Calibri" w:cs="Calibri"/>
-          <w:i/>
-          <w:iCs/>
-        </w:rPr>
         <w:t>bool</w:t>
+      </w:r>
+      <w:r>
+        <w:rPr>
+          <w:rFonts w:ascii="Calibri" w:hAnsi="Calibri" w:cs="Calibri"/>
+          <w:i/>
+          <w:iCs/>
+          <w:lang w:val="en-US"/>
+        </w:rPr>
+        <w:t>ean</w:t>
       </w:r>
       <w:proofErr w:type="spellEnd"/>
       <w:r>
@@ -19481,7 +19489,6 @@
         <w:adjustRightInd w:val="0"/>
         <w:spacing w:after="0" w:line="253" w:lineRule="auto"/>
         <w:ind w:left="724" w:right="4060"/>
-        <w:jc w:val="both"/>
         <w:rPr>
           <w:rFonts w:ascii="Calibri" w:hAnsi="Calibri" w:cs="Calibri"/>
           <w:i/>
@@ -19524,7 +19531,6 @@
         </w:rPr>
         <w:t>bool</w:t>
       </w:r>
-      <w:proofErr w:type="spellEnd"/>
       <w:r>
         <w:rPr>
           <w:rFonts w:ascii="Calibri" w:hAnsi="Calibri" w:cs="Calibri"/>
@@ -19532,10 +19538,11 @@
           <w:iCs/>
           <w:sz w:val="21"/>
           <w:szCs w:val="21"/>
-        </w:rPr>
-        <w:t xml:space="preserve"> </w:t>
-      </w:r>
-      <w:proofErr w:type="spellStart"/>
+          <w:lang w:val="en-US"/>
+        </w:rPr>
+        <w:t>ean</w:t>
+      </w:r>
+      <w:proofErr w:type="spellEnd"/>
       <w:r>
         <w:rPr>
           <w:rFonts w:ascii="Calibri" w:hAnsi="Calibri" w:cs="Calibri"/>
@@ -19544,9 +19551,9 @@
           <w:sz w:val="21"/>
           <w:szCs w:val="21"/>
         </w:rPr>
-        <w:t>ValidateUsername</w:t>
-      </w:r>
-      <w:proofErr w:type="spellEnd"/>
+        <w:t xml:space="preserve"> </w:t>
+      </w:r>
+      <w:proofErr w:type="spellStart"/>
       <w:r>
         <w:rPr>
           <w:rFonts w:ascii="Calibri" w:hAnsi="Calibri" w:cs="Calibri"/>
@@ -19555,9 +19562,9 @@
           <w:sz w:val="21"/>
           <w:szCs w:val="21"/>
         </w:rPr>
-        <w:t xml:space="preserve"> (</w:t>
-      </w:r>
-      <w:proofErr w:type="spellStart"/>
+        <w:t>ValidateUsername</w:t>
+      </w:r>
+      <w:proofErr w:type="spellEnd"/>
       <w:r>
         <w:rPr>
           <w:rFonts w:ascii="Calibri" w:hAnsi="Calibri" w:cs="Calibri"/>
@@ -19566,9 +19573,9 @@
           <w:sz w:val="21"/>
           <w:szCs w:val="21"/>
         </w:rPr>
-        <w:t>string</w:t>
-      </w:r>
-      <w:proofErr w:type="spellEnd"/>
+        <w:t xml:space="preserve"> (</w:t>
+      </w:r>
+      <w:proofErr w:type="spellStart"/>
       <w:r>
         <w:rPr>
           <w:rFonts w:ascii="Calibri" w:hAnsi="Calibri" w:cs="Calibri"/>
@@ -19577,9 +19584,9 @@
           <w:sz w:val="21"/>
           <w:szCs w:val="21"/>
         </w:rPr>
-        <w:t xml:space="preserve"> </w:t>
-      </w:r>
-      <w:proofErr w:type="spellStart"/>
+        <w:t>string</w:t>
+      </w:r>
+      <w:proofErr w:type="spellEnd"/>
       <w:r>
         <w:rPr>
           <w:rFonts w:ascii="Calibri" w:hAnsi="Calibri" w:cs="Calibri"/>
@@ -19587,10 +19594,11 @@
           <w:iCs/>
           <w:sz w:val="21"/>
           <w:szCs w:val="21"/>
-        </w:rPr>
-        <w:t>username</w:t>
-      </w:r>
-      <w:proofErr w:type="spellEnd"/>
+          <w:lang w:val="en-US"/>
+        </w:rPr>
+        <w:t xml:space="preserve"> </w:t>
+      </w:r>
+      <w:proofErr w:type="spellStart"/>
       <w:r>
         <w:rPr>
           <w:rFonts w:ascii="Calibri" w:hAnsi="Calibri" w:cs="Calibri"/>
@@ -19599,216 +19607,7 @@
           <w:sz w:val="21"/>
           <w:szCs w:val="21"/>
         </w:rPr>
-        <w:t xml:space="preserve">) </w:t>
-      </w:r>
-      <w:proofErr w:type="spellStart"/>
-      <w:r>
-        <w:rPr>
-          <w:rFonts w:ascii="Calibri" w:hAnsi="Calibri" w:cs="Calibri"/>
-          <w:i/>
-          <w:iCs/>
-          <w:sz w:val="21"/>
-          <w:szCs w:val="21"/>
-        </w:rPr>
-        <w:t>public</w:t>
-      </w:r>
-      <w:proofErr w:type="spellEnd"/>
-      <w:r>
-        <w:rPr>
-          <w:rFonts w:ascii="Calibri" w:hAnsi="Calibri" w:cs="Calibri"/>
-          <w:i/>
-          <w:iCs/>
-          <w:sz w:val="21"/>
-          <w:szCs w:val="21"/>
-        </w:rPr>
-        <w:t xml:space="preserve"> </w:t>
-      </w:r>
-      <w:proofErr w:type="spellStart"/>
-      <w:r>
-        <w:rPr>
-          <w:rFonts w:ascii="Calibri" w:hAnsi="Calibri" w:cs="Calibri"/>
-          <w:i/>
-          <w:iCs/>
-          <w:sz w:val="21"/>
-          <w:szCs w:val="21"/>
-        </w:rPr>
-        <w:t>bool</w:t>
-      </w:r>
-      <w:proofErr w:type="spellEnd"/>
-      <w:r>
-        <w:rPr>
-          <w:rFonts w:ascii="Calibri" w:hAnsi="Calibri" w:cs="Calibri"/>
-          <w:i/>
-          <w:iCs/>
-          <w:sz w:val="21"/>
-          <w:szCs w:val="21"/>
-        </w:rPr>
-        <w:t xml:space="preserve"> </w:t>
-      </w:r>
-      <w:proofErr w:type="spellStart"/>
-      <w:r>
-        <w:rPr>
-          <w:rFonts w:ascii="Calibri" w:hAnsi="Calibri" w:cs="Calibri"/>
-          <w:i/>
-          <w:iCs/>
-          <w:sz w:val="21"/>
-          <w:szCs w:val="21"/>
-        </w:rPr>
-        <w:t>ValidatePassword</w:t>
-      </w:r>
-      <w:proofErr w:type="spellEnd"/>
-      <w:r>
-        <w:rPr>
-          <w:rFonts w:ascii="Calibri" w:hAnsi="Calibri" w:cs="Calibri"/>
-          <w:i/>
-          <w:iCs/>
-          <w:sz w:val="21"/>
-          <w:szCs w:val="21"/>
-        </w:rPr>
-        <w:t xml:space="preserve"> (</w:t>
-      </w:r>
-      <w:proofErr w:type="spellStart"/>
-      <w:r>
-        <w:rPr>
-          <w:rFonts w:ascii="Calibri" w:hAnsi="Calibri" w:cs="Calibri"/>
-          <w:i/>
-          <w:iCs/>
-          <w:sz w:val="21"/>
-          <w:szCs w:val="21"/>
-        </w:rPr>
-        <w:t>string</w:t>
-      </w:r>
-      <w:proofErr w:type="spellEnd"/>
-      <w:r>
-        <w:rPr>
-          <w:rFonts w:ascii="Calibri" w:hAnsi="Calibri" w:cs="Calibri"/>
-          <w:i/>
-          <w:iCs/>
-          <w:sz w:val="21"/>
-          <w:szCs w:val="21"/>
-        </w:rPr>
-        <w:t xml:space="preserve"> </w:t>
-      </w:r>
-      <w:proofErr w:type="spellStart"/>
-      <w:r>
-        <w:rPr>
-          <w:rFonts w:ascii="Calibri" w:hAnsi="Calibri" w:cs="Calibri"/>
-          <w:i/>
-          <w:iCs/>
-          <w:sz w:val="21"/>
-          <w:szCs w:val="21"/>
-        </w:rPr>
-        <w:t>password</w:t>
-      </w:r>
-      <w:proofErr w:type="spellEnd"/>
-      <w:r>
-        <w:rPr>
-          <w:rFonts w:ascii="Calibri" w:hAnsi="Calibri" w:cs="Calibri"/>
-          <w:i/>
-          <w:iCs/>
-          <w:sz w:val="21"/>
-          <w:szCs w:val="21"/>
-        </w:rPr>
-        <w:t xml:space="preserve">) </w:t>
-      </w:r>
-      <w:proofErr w:type="spellStart"/>
-      <w:r>
-        <w:rPr>
-          <w:rFonts w:ascii="Calibri" w:hAnsi="Calibri" w:cs="Calibri"/>
-          <w:i/>
-          <w:iCs/>
-          <w:sz w:val="21"/>
-          <w:szCs w:val="21"/>
-        </w:rPr>
-        <w:t>public</w:t>
-      </w:r>
-      <w:proofErr w:type="spellEnd"/>
-      <w:r>
-        <w:rPr>
-          <w:rFonts w:ascii="Calibri" w:hAnsi="Calibri" w:cs="Calibri"/>
-          <w:i/>
-          <w:iCs/>
-          <w:sz w:val="21"/>
-          <w:szCs w:val="21"/>
-        </w:rPr>
-        <w:t xml:space="preserve"> </w:t>
-      </w:r>
-      <w:proofErr w:type="spellStart"/>
-      <w:r>
-        <w:rPr>
-          <w:rFonts w:ascii="Calibri" w:hAnsi="Calibri" w:cs="Calibri"/>
-          <w:i/>
-          <w:iCs/>
-          <w:sz w:val="21"/>
-          <w:szCs w:val="21"/>
-        </w:rPr>
-        <w:t>bool</w:t>
-      </w:r>
-      <w:proofErr w:type="spellEnd"/>
-      <w:r>
-        <w:rPr>
-          <w:rFonts w:ascii="Calibri" w:hAnsi="Calibri" w:cs="Calibri"/>
-          <w:i/>
-          <w:iCs/>
-          <w:sz w:val="21"/>
-          <w:szCs w:val="21"/>
-        </w:rPr>
-        <w:t xml:space="preserve"> </w:t>
-      </w:r>
-      <w:proofErr w:type="spellStart"/>
-      <w:r>
-        <w:rPr>
-          <w:rFonts w:ascii="Calibri" w:hAnsi="Calibri" w:cs="Calibri"/>
-          <w:i/>
-          <w:iCs/>
-          <w:sz w:val="21"/>
-          <w:szCs w:val="21"/>
-        </w:rPr>
-        <w:t>ValidateEmail</w:t>
-      </w:r>
-      <w:proofErr w:type="spellEnd"/>
-      <w:r>
-        <w:rPr>
-          <w:rFonts w:ascii="Calibri" w:hAnsi="Calibri" w:cs="Calibri"/>
-          <w:i/>
-          <w:iCs/>
-          <w:sz w:val="21"/>
-          <w:szCs w:val="21"/>
-        </w:rPr>
-        <w:t xml:space="preserve"> (</w:t>
-      </w:r>
-      <w:proofErr w:type="spellStart"/>
-      <w:r>
-        <w:rPr>
-          <w:rFonts w:ascii="Calibri" w:hAnsi="Calibri" w:cs="Calibri"/>
-          <w:i/>
-          <w:iCs/>
-          <w:sz w:val="21"/>
-          <w:szCs w:val="21"/>
-        </w:rPr>
-        <w:t>string</w:t>
-      </w:r>
-      <w:proofErr w:type="spellEnd"/>
-      <w:r>
-        <w:rPr>
-          <w:rFonts w:ascii="Calibri" w:hAnsi="Calibri" w:cs="Calibri"/>
-          <w:i/>
-          <w:iCs/>
-          <w:sz w:val="21"/>
-          <w:szCs w:val="21"/>
-        </w:rPr>
-        <w:t xml:space="preserve"> </w:t>
-      </w:r>
-      <w:proofErr w:type="spellStart"/>
-      <w:r>
-        <w:rPr>
-          <w:rFonts w:ascii="Calibri" w:hAnsi="Calibri" w:cs="Calibri"/>
-          <w:i/>
-          <w:iCs/>
-          <w:sz w:val="21"/>
-          <w:szCs w:val="21"/>
-        </w:rPr>
-        <w:t>email</w:t>
+        <w:t>username</w:t>
       </w:r>
       <w:proofErr w:type="spellEnd"/>
       <w:r>
@@ -19833,6 +19632,288 @@
         <w:ind w:left="724" w:right="4060"/>
         <w:jc w:val="both"/>
         <w:rPr>
+          <w:rFonts w:ascii="Calibri" w:hAnsi="Calibri" w:cs="Calibri"/>
+          <w:i/>
+          <w:iCs/>
+          <w:sz w:val="21"/>
+          <w:szCs w:val="21"/>
+          <w:lang w:val="en-US"/>
+        </w:rPr>
+      </w:pPr>
+      <w:proofErr w:type="spellStart"/>
+      <w:r>
+        <w:rPr>
+          <w:rFonts w:ascii="Calibri" w:hAnsi="Calibri" w:cs="Calibri"/>
+          <w:i/>
+          <w:iCs/>
+          <w:sz w:val="21"/>
+          <w:szCs w:val="21"/>
+        </w:rPr>
+        <w:t>public</w:t>
+      </w:r>
+      <w:proofErr w:type="spellEnd"/>
+      <w:r>
+        <w:rPr>
+          <w:rFonts w:ascii="Calibri" w:hAnsi="Calibri" w:cs="Calibri"/>
+          <w:i/>
+          <w:iCs/>
+          <w:sz w:val="21"/>
+          <w:szCs w:val="21"/>
+        </w:rPr>
+        <w:t xml:space="preserve"> </w:t>
+      </w:r>
+      <w:proofErr w:type="spellStart"/>
+      <w:r>
+        <w:rPr>
+          <w:rFonts w:ascii="Calibri" w:hAnsi="Calibri" w:cs="Calibri"/>
+          <w:i/>
+          <w:iCs/>
+          <w:sz w:val="21"/>
+          <w:szCs w:val="21"/>
+        </w:rPr>
+        <w:t>bool</w:t>
+      </w:r>
+      <w:r>
+        <w:rPr>
+          <w:rFonts w:ascii="Calibri" w:hAnsi="Calibri" w:cs="Calibri"/>
+          <w:i/>
+          <w:iCs/>
+          <w:sz w:val="21"/>
+          <w:szCs w:val="21"/>
+          <w:lang w:val="en-US"/>
+        </w:rPr>
+        <w:t>ean</w:t>
+      </w:r>
+      <w:proofErr w:type="spellEnd"/>
+      <w:r>
+        <w:rPr>
+          <w:rFonts w:ascii="Calibri" w:hAnsi="Calibri" w:cs="Calibri"/>
+          <w:i/>
+          <w:iCs/>
+          <w:sz w:val="21"/>
+          <w:szCs w:val="21"/>
+        </w:rPr>
+        <w:t xml:space="preserve"> </w:t>
+      </w:r>
+      <w:proofErr w:type="spellStart"/>
+      <w:r>
+        <w:rPr>
+          <w:rFonts w:ascii="Calibri" w:hAnsi="Calibri" w:cs="Calibri"/>
+          <w:i/>
+          <w:iCs/>
+          <w:sz w:val="21"/>
+          <w:szCs w:val="21"/>
+        </w:rPr>
+        <w:t>ValidatePassword</w:t>
+      </w:r>
+      <w:proofErr w:type="spellEnd"/>
+      <w:r>
+        <w:rPr>
+          <w:rFonts w:ascii="Calibri" w:hAnsi="Calibri" w:cs="Calibri"/>
+          <w:i/>
+          <w:iCs/>
+          <w:sz w:val="21"/>
+          <w:szCs w:val="21"/>
+        </w:rPr>
+        <w:t>(</w:t>
+      </w:r>
+      <w:proofErr w:type="spellStart"/>
+      <w:r>
+        <w:rPr>
+          <w:rFonts w:ascii="Calibri" w:hAnsi="Calibri" w:cs="Calibri"/>
+          <w:i/>
+          <w:iCs/>
+          <w:sz w:val="21"/>
+          <w:szCs w:val="21"/>
+        </w:rPr>
+        <w:t>string</w:t>
+      </w:r>
+      <w:proofErr w:type="spellEnd"/>
+      <w:r>
+        <w:rPr>
+          <w:rFonts w:ascii="Calibri" w:hAnsi="Calibri" w:cs="Calibri"/>
+          <w:i/>
+          <w:iCs/>
+          <w:sz w:val="21"/>
+          <w:szCs w:val="21"/>
+        </w:rPr>
+        <w:t xml:space="preserve"> </w:t>
+      </w:r>
+      <w:proofErr w:type="spellStart"/>
+      <w:r>
+        <w:rPr>
+          <w:rFonts w:ascii="Calibri" w:hAnsi="Calibri" w:cs="Calibri"/>
+          <w:i/>
+          <w:iCs/>
+          <w:sz w:val="21"/>
+          <w:szCs w:val="21"/>
+        </w:rPr>
+        <w:t>password</w:t>
+      </w:r>
+      <w:proofErr w:type="spellEnd"/>
+      <w:r>
+        <w:rPr>
+          <w:rFonts w:ascii="Calibri" w:hAnsi="Calibri" w:cs="Calibri"/>
+          <w:i/>
+          <w:iCs/>
+          <w:sz w:val="21"/>
+          <w:szCs w:val="21"/>
+        </w:rPr>
+        <w:t xml:space="preserve">) </w:t>
+      </w:r>
+    </w:p>
+    <w:p>
+      <w:pPr>
+        <w:widowControl w:val="0"/>
+        <w:overflowPunct w:val="0"/>
+        <w:autoSpaceDE w:val="0"/>
+        <w:autoSpaceDN w:val="0"/>
+        <w:adjustRightInd w:val="0"/>
+        <w:spacing w:after="0" w:line="253" w:lineRule="auto"/>
+        <w:ind w:left="724" w:right="4060"/>
+        <w:jc w:val="both"/>
+        <w:rPr>
+          <w:rFonts w:ascii="Calibri" w:hAnsi="Calibri" w:cs="Calibri"/>
+          <w:i/>
+          <w:iCs/>
+          <w:sz w:val="21"/>
+          <w:szCs w:val="21"/>
+          <w:lang w:val="en-US"/>
+        </w:rPr>
+      </w:pPr>
+      <w:proofErr w:type="spellStart"/>
+      <w:r>
+        <w:rPr>
+          <w:rFonts w:ascii="Calibri" w:hAnsi="Calibri" w:cs="Calibri"/>
+          <w:i/>
+          <w:iCs/>
+          <w:sz w:val="21"/>
+          <w:szCs w:val="21"/>
+        </w:rPr>
+        <w:t>public</w:t>
+      </w:r>
+      <w:proofErr w:type="spellEnd"/>
+      <w:r>
+        <w:rPr>
+          <w:rFonts w:ascii="Calibri" w:hAnsi="Calibri" w:cs="Calibri"/>
+          <w:i/>
+          <w:iCs/>
+          <w:sz w:val="21"/>
+          <w:szCs w:val="21"/>
+        </w:rPr>
+        <w:t xml:space="preserve"> </w:t>
+      </w:r>
+      <w:proofErr w:type="spellStart"/>
+      <w:r>
+        <w:rPr>
+          <w:rFonts w:ascii="Calibri" w:hAnsi="Calibri" w:cs="Calibri"/>
+          <w:i/>
+          <w:iCs/>
+          <w:sz w:val="21"/>
+          <w:szCs w:val="21"/>
+        </w:rPr>
+        <w:t>bool</w:t>
+      </w:r>
+      <w:r>
+        <w:rPr>
+          <w:rFonts w:ascii="Calibri" w:hAnsi="Calibri" w:cs="Calibri"/>
+          <w:i/>
+          <w:iCs/>
+          <w:sz w:val="21"/>
+          <w:szCs w:val="21"/>
+          <w:lang w:val="en-US"/>
+        </w:rPr>
+        <w:t>ean</w:t>
+      </w:r>
+      <w:proofErr w:type="spellEnd"/>
+      <w:r>
+        <w:rPr>
+          <w:rFonts w:ascii="Calibri" w:hAnsi="Calibri" w:cs="Calibri"/>
+          <w:i/>
+          <w:iCs/>
+          <w:sz w:val="21"/>
+          <w:szCs w:val="21"/>
+        </w:rPr>
+        <w:t xml:space="preserve"> </w:t>
+      </w:r>
+      <w:proofErr w:type="spellStart"/>
+      <w:r>
+        <w:rPr>
+          <w:rFonts w:ascii="Calibri" w:hAnsi="Calibri" w:cs="Calibri"/>
+          <w:i/>
+          <w:iCs/>
+          <w:sz w:val="21"/>
+          <w:szCs w:val="21"/>
+        </w:rPr>
+        <w:t>ValidateEmail</w:t>
+      </w:r>
+      <w:proofErr w:type="spellEnd"/>
+      <w:r>
+        <w:rPr>
+          <w:rFonts w:ascii="Calibri" w:hAnsi="Calibri" w:cs="Calibri"/>
+          <w:i/>
+          <w:iCs/>
+          <w:sz w:val="21"/>
+          <w:szCs w:val="21"/>
+        </w:rPr>
+        <w:t xml:space="preserve"> (</w:t>
+      </w:r>
+      <w:proofErr w:type="spellStart"/>
+      <w:r>
+        <w:rPr>
+          <w:rFonts w:ascii="Calibri" w:hAnsi="Calibri" w:cs="Calibri"/>
+          <w:i/>
+          <w:iCs/>
+          <w:sz w:val="21"/>
+          <w:szCs w:val="21"/>
+        </w:rPr>
+        <w:t>string</w:t>
+      </w:r>
+      <w:proofErr w:type="spellEnd"/>
+      <w:r>
+        <w:rPr>
+          <w:rFonts w:ascii="Calibri" w:hAnsi="Calibri" w:cs="Calibri"/>
+          <w:i/>
+          <w:iCs/>
+          <w:sz w:val="21"/>
+          <w:szCs w:val="21"/>
+        </w:rPr>
+        <w:t xml:space="preserve"> </w:t>
+      </w:r>
+      <w:proofErr w:type="spellStart"/>
+      <w:r>
+        <w:rPr>
+          <w:rFonts w:ascii="Calibri" w:hAnsi="Calibri" w:cs="Calibri"/>
+          <w:i/>
+          <w:iCs/>
+          <w:sz w:val="21"/>
+          <w:szCs w:val="21"/>
+        </w:rPr>
+        <w:t>email</w:t>
+      </w:r>
+      <w:proofErr w:type="spellEnd"/>
+      <w:r>
+        <w:rPr>
+          <w:rFonts w:ascii="Calibri" w:hAnsi="Calibri" w:cs="Calibri"/>
+          <w:i/>
+          <w:iCs/>
+          <w:sz w:val="21"/>
+          <w:szCs w:val="21"/>
+        </w:rPr>
+        <w:t>)</w:t>
+      </w:r>
+    </w:p>
+    <w:p>
+      <w:pPr>
+        <w:widowControl w:val="0"/>
+        <w:overflowPunct w:val="0"/>
+        <w:autoSpaceDE w:val="0"/>
+        <w:autoSpaceDN w:val="0"/>
+        <w:adjustRightInd w:val="0"/>
+        <w:spacing w:after="0" w:line="253" w:lineRule="auto"/>
+        <w:ind w:left="724" w:right="4060"/>
+        <w:jc w:val="both"/>
+        <w:rPr>
           <w:rFonts w:ascii="Times New Roman" w:hAnsi="Times New Roman"/>
           <w:sz w:val="24"/>
           <w:szCs w:val="24"/>
@@ -19871,6 +19952,17 @@
         </w:rPr>
         <w:t>bool</w:t>
       </w:r>
+      <w:r>
+        <w:rPr>
+          <w:rFonts w:ascii="Calibri" w:hAnsi="Calibri" w:cs="Calibri"/>
+          <w:i/>
+          <w:iCs/>
+          <w:sz w:val="21"/>
+          <w:szCs w:val="21"/>
+          <w:lang w:val="en-US"/>
+        </w:rPr>
+        <w:t>ean</w:t>
+      </w:r>
       <w:proofErr w:type="spellEnd"/>
       <w:r>
         <w:rPr>
@@ -20007,6 +20099,17 @@
           <w:szCs w:val="21"/>
         </w:rPr>
         <w:t>bool</w:t>
+      </w:r>
+      <w:r>
+        <w:rPr>
+          <w:rFonts w:ascii="Calibri" w:hAnsi="Calibri" w:cs="Calibri"/>
+          <w:i/>
+          <w:iCs/>
+          <w:sz w:val="21"/>
+          <w:szCs w:val="21"/>
+          <w:lang w:val="en-US"/>
+        </w:rPr>
+        <w:t>ean</w:t>
       </w:r>
       <w:proofErr w:type="spellEnd"/>
       <w:r>
@@ -20772,6 +20875,17 @@
         </w:rPr>
         <w:t>bool</w:t>
       </w:r>
+      <w:r>
+        <w:rPr>
+          <w:rFonts w:ascii="Calibri" w:hAnsi="Calibri" w:cs="Calibri"/>
+          <w:i/>
+          <w:iCs/>
+          <w:sz w:val="21"/>
+          <w:szCs w:val="21"/>
+          <w:lang w:val="en-US"/>
+        </w:rPr>
+        <w:t>ean</w:t>
+      </w:r>
       <w:proofErr w:type="spellEnd"/>
       <w:r>
         <w:rPr>
@@ -20907,6 +21021,17 @@
           <w:szCs w:val="21"/>
         </w:rPr>
         <w:t>bool</w:t>
+      </w:r>
+      <w:r>
+        <w:rPr>
+          <w:rFonts w:ascii="Calibri" w:hAnsi="Calibri" w:cs="Calibri"/>
+          <w:i/>
+          <w:iCs/>
+          <w:sz w:val="21"/>
+          <w:szCs w:val="21"/>
+          <w:lang w:val="en-US"/>
+        </w:rPr>
+        <w:t>ean</w:t>
       </w:r>
       <w:proofErr w:type="spellEnd"/>
       <w:r>
@@ -21619,6 +21744,15 @@
         </w:rPr>
         <w:t>bool</w:t>
       </w:r>
+      <w:r>
+        <w:rPr>
+          <w:rFonts w:ascii="Calibri" w:hAnsi="Calibri" w:cs="Calibri"/>
+          <w:i/>
+          <w:iCs/>
+          <w:lang w:val="en-US"/>
+        </w:rPr>
+        <w:t>ean</w:t>
+      </w:r>
       <w:proofErr w:type="spellEnd"/>
       <w:r>
         <w:rPr>
@@ -21736,14 +21870,15 @@
           <w:i/>
           <w:iCs/>
         </w:rPr>
-        <w:t>bool</w:t>
-      </w:r>
-      <w:proofErr w:type="spellEnd"/>
-      <w:r>
-        <w:rPr>
-          <w:rFonts w:ascii="Calibri" w:hAnsi="Calibri" w:cs="Calibri"/>
-          <w:i/>
-          <w:iCs/>
+        <w:t>boolean</w:t>
+      </w:r>
+      <w:proofErr w:type="spellEnd"/>
+      <w:r>
+        <w:rPr>
+          <w:rFonts w:ascii="Calibri" w:hAnsi="Calibri" w:cs="Calibri"/>
+          <w:i/>
+          <w:iCs/>
+          <w:lang w:val="en-US"/>
         </w:rPr>
         <w:t xml:space="preserve"> </w:t>
       </w:r>
@@ -22243,13 +22378,38 @@
           <w:b/>
           <w:bCs/>
         </w:rPr>
-        <w:t xml:space="preserve"> Manager </w:t>
-      </w:r>
-      <w:r>
-        <w:rPr>
-          <w:rFonts w:ascii="Calibri" w:hAnsi="Calibri" w:cs="Calibri"/>
-        </w:rPr>
-        <w:t>е достъпен след като самоличността на потребителя е установена.</w:t>
+        <w:t xml:space="preserve"> </w:t>
+      </w:r>
+      <w:proofErr w:type="spellStart"/>
+      <w:r>
+        <w:rPr>
+          <w:rFonts w:ascii="Calibri" w:hAnsi="Calibri" w:cs="Calibri"/>
+          <w:b/>
+          <w:bCs/>
+        </w:rPr>
+        <w:t>Manager</w:t>
+      </w:r>
+      <w:proofErr w:type="spellEnd"/>
+      <w:r>
+        <w:rPr>
+          <w:rFonts w:ascii="Calibri" w:hAnsi="Calibri" w:cs="Calibri"/>
+          <w:b/>
+          <w:bCs/>
+        </w:rPr>
+        <w:t xml:space="preserve"> </w:t>
+      </w:r>
+      <w:r>
+        <w:rPr>
+          <w:rFonts w:ascii="Calibri" w:hAnsi="Calibri" w:cs="Calibri"/>
+        </w:rPr>
+        <w:t xml:space="preserve">е достъпен след като самоличността на потребителя е </w:t>
+      </w:r>
+      <w:r>
+        <w:rPr>
+          <w:rFonts w:ascii="Calibri" w:hAnsi="Calibri" w:cs="Calibri"/>
+        </w:rPr>
+        <w:lastRenderedPageBreak/>
+        <w:t>установена.</w:t>
       </w:r>
       <w:r>
         <w:rPr>
@@ -22312,7 +22472,6 @@
         <w:rPr>
           <w:rFonts w:ascii="Calibri" w:hAnsi="Calibri" w:cs="Calibri"/>
         </w:rPr>
-        <w:lastRenderedPageBreak/>
         <w:t xml:space="preserve">           2.</w:t>
       </w:r>
       <w:r>
@@ -24122,7 +24281,6 @@
           <w:sz w:val="28"/>
           <w:szCs w:val="28"/>
         </w:rPr>
-        <w:lastRenderedPageBreak/>
         <w:t>2.</w:t>
       </w:r>
       <w:r>
@@ -24584,6 +24742,632 @@
     <w:p>
       <w:pPr>
         <w:widowControl w:val="0"/>
+        <w:overflowPunct w:val="0"/>
+        <w:autoSpaceDE w:val="0"/>
+        <w:autoSpaceDN w:val="0"/>
+        <w:adjustRightInd w:val="0"/>
+        <w:spacing w:after="0" w:line="227" w:lineRule="auto"/>
+        <w:ind w:right="300"/>
+        <w:jc w:val="both"/>
+        <w:rPr>
+          <w:rFonts w:ascii="Calibri" w:hAnsi="Calibri" w:cs="Calibri"/>
+          <w:lang w:val="en-US"/>
+        </w:rPr>
+      </w:pPr>
+    </w:p>
+    <w:p>
+      <w:pPr>
+        <w:widowControl w:val="0"/>
+        <w:overflowPunct w:val="0"/>
+        <w:autoSpaceDE w:val="0"/>
+        <w:autoSpaceDN w:val="0"/>
+        <w:adjustRightInd w:val="0"/>
+        <w:spacing w:after="0" w:line="227" w:lineRule="auto"/>
+        <w:ind w:right="300" w:firstLine="704"/>
+        <w:jc w:val="both"/>
+        <w:rPr>
+          <w:rFonts w:ascii="Calibri" w:hAnsi="Calibri" w:cs="Calibri"/>
+          <w:i/>
+          <w:iCs/>
+          <w:lang w:val="en-US"/>
+        </w:rPr>
+      </w:pPr>
+      <w:proofErr w:type="gramStart"/>
+      <w:r>
+        <w:rPr>
+          <w:rFonts w:ascii="Calibri" w:hAnsi="Calibri" w:cs="Calibri"/>
+          <w:i/>
+          <w:iCs/>
+          <w:lang w:val="en-US"/>
+        </w:rPr>
+        <w:t>p</w:t>
+      </w:r>
+      <w:proofErr w:type="spellStart"/>
+      <w:r>
+        <w:rPr>
+          <w:rFonts w:ascii="Calibri" w:hAnsi="Calibri" w:cs="Calibri"/>
+          <w:i/>
+          <w:iCs/>
+        </w:rPr>
+        <w:t>ublic</w:t>
+      </w:r>
+      <w:proofErr w:type="spellEnd"/>
+      <w:proofErr w:type="gramEnd"/>
+      <w:r>
+        <w:rPr>
+          <w:rFonts w:ascii="Calibri" w:hAnsi="Calibri" w:cs="Calibri"/>
+          <w:i/>
+          <w:iCs/>
+        </w:rPr>
+        <w:t xml:space="preserve"> </w:t>
+      </w:r>
+      <w:proofErr w:type="spellStart"/>
+      <w:r>
+        <w:rPr>
+          <w:rFonts w:ascii="Calibri" w:hAnsi="Calibri" w:cs="Calibri"/>
+          <w:i/>
+          <w:iCs/>
+        </w:rPr>
+        <w:t>string</w:t>
+      </w:r>
+      <w:proofErr w:type="spellEnd"/>
+      <w:r>
+        <w:rPr>
+          <w:rFonts w:ascii="Calibri" w:hAnsi="Calibri" w:cs="Calibri"/>
+          <w:i/>
+          <w:iCs/>
+        </w:rPr>
+        <w:t xml:space="preserve"> </w:t>
+      </w:r>
+      <w:proofErr w:type="spellStart"/>
+      <w:r>
+        <w:rPr>
+          <w:rFonts w:ascii="Calibri" w:hAnsi="Calibri" w:cs="Calibri"/>
+          <w:i/>
+          <w:iCs/>
+        </w:rPr>
+        <w:t>GetUsername</w:t>
+      </w:r>
+      <w:proofErr w:type="spellEnd"/>
+      <w:r>
+        <w:rPr>
+          <w:rFonts w:ascii="Calibri" w:hAnsi="Calibri" w:cs="Calibri"/>
+          <w:i/>
+          <w:iCs/>
+        </w:rPr>
+        <w:t>()</w:t>
+      </w:r>
+    </w:p>
+    <w:p>
+      <w:pPr>
+        <w:widowControl w:val="0"/>
+        <w:overflowPunct w:val="0"/>
+        <w:autoSpaceDE w:val="0"/>
+        <w:autoSpaceDN w:val="0"/>
+        <w:adjustRightInd w:val="0"/>
+        <w:spacing w:after="0" w:line="227" w:lineRule="auto"/>
+        <w:ind w:left="704" w:right="5860"/>
+        <w:rPr>
+          <w:rFonts w:ascii="Times New Roman" w:hAnsi="Times New Roman"/>
+          <w:sz w:val="24"/>
+          <w:szCs w:val="24"/>
+        </w:rPr>
+      </w:pPr>
+      <w:proofErr w:type="spellStart"/>
+      <w:r>
+        <w:rPr>
+          <w:rFonts w:ascii="Calibri" w:hAnsi="Calibri" w:cs="Calibri"/>
+          <w:i/>
+          <w:iCs/>
+        </w:rPr>
+        <w:t>public</w:t>
+      </w:r>
+      <w:proofErr w:type="spellEnd"/>
+      <w:r>
+        <w:rPr>
+          <w:rFonts w:ascii="Calibri" w:hAnsi="Calibri" w:cs="Calibri"/>
+          <w:i/>
+          <w:iCs/>
+        </w:rPr>
+        <w:t xml:space="preserve"> </w:t>
+      </w:r>
+      <w:proofErr w:type="spellStart"/>
+      <w:r>
+        <w:rPr>
+          <w:rFonts w:ascii="Calibri" w:hAnsi="Calibri" w:cs="Calibri"/>
+          <w:i/>
+          <w:iCs/>
+        </w:rPr>
+        <w:t>string</w:t>
+      </w:r>
+      <w:proofErr w:type="spellEnd"/>
+      <w:r>
+        <w:rPr>
+          <w:rFonts w:ascii="Calibri" w:hAnsi="Calibri" w:cs="Calibri"/>
+          <w:i/>
+          <w:iCs/>
+        </w:rPr>
+        <w:t xml:space="preserve"> </w:t>
+      </w:r>
+      <w:proofErr w:type="spellStart"/>
+      <w:r>
+        <w:rPr>
+          <w:rFonts w:ascii="Calibri" w:hAnsi="Calibri" w:cs="Calibri"/>
+          <w:i/>
+          <w:iCs/>
+        </w:rPr>
+        <w:t>GetPassword</w:t>
+      </w:r>
+      <w:proofErr w:type="spellEnd"/>
+      <w:r>
+        <w:rPr>
+          <w:rFonts w:ascii="Calibri" w:hAnsi="Calibri" w:cs="Calibri"/>
+          <w:i/>
+          <w:iCs/>
+        </w:rPr>
+        <w:t>()</w:t>
+      </w:r>
+    </w:p>
+    <w:p>
+      <w:pPr>
+        <w:widowControl w:val="0"/>
+        <w:overflowPunct w:val="0"/>
+        <w:autoSpaceDE w:val="0"/>
+        <w:autoSpaceDN w:val="0"/>
+        <w:adjustRightInd w:val="0"/>
+        <w:spacing w:after="0" w:line="227" w:lineRule="auto"/>
+        <w:ind w:left="704" w:right="2600"/>
+        <w:rPr>
+          <w:rFonts w:ascii="Calibri" w:hAnsi="Calibri" w:cs="Calibri"/>
+          <w:i/>
+          <w:iCs/>
+        </w:rPr>
+      </w:pPr>
+      <w:proofErr w:type="spellStart"/>
+      <w:r>
+        <w:rPr>
+          <w:rFonts w:ascii="Calibri" w:hAnsi="Calibri" w:cs="Calibri"/>
+          <w:i/>
+          <w:iCs/>
+        </w:rPr>
+        <w:t>public</w:t>
+      </w:r>
+      <w:proofErr w:type="spellEnd"/>
+      <w:r>
+        <w:rPr>
+          <w:rFonts w:ascii="Calibri" w:hAnsi="Calibri" w:cs="Calibri"/>
+          <w:i/>
+          <w:iCs/>
+        </w:rPr>
+        <w:t xml:space="preserve"> </w:t>
+      </w:r>
+      <w:proofErr w:type="spellStart"/>
+      <w:r>
+        <w:rPr>
+          <w:rFonts w:ascii="Calibri" w:hAnsi="Calibri" w:cs="Calibri"/>
+          <w:i/>
+          <w:iCs/>
+        </w:rPr>
+        <w:t>void</w:t>
+      </w:r>
+      <w:proofErr w:type="spellEnd"/>
+      <w:r>
+        <w:rPr>
+          <w:rFonts w:ascii="Calibri" w:hAnsi="Calibri" w:cs="Calibri"/>
+          <w:i/>
+          <w:iCs/>
+        </w:rPr>
+        <w:t xml:space="preserve"> </w:t>
+      </w:r>
+      <w:proofErr w:type="spellStart"/>
+      <w:r>
+        <w:rPr>
+          <w:rFonts w:ascii="Calibri" w:hAnsi="Calibri" w:cs="Calibri"/>
+          <w:i/>
+          <w:iCs/>
+        </w:rPr>
+        <w:t>SendLoginRequest</w:t>
+      </w:r>
+      <w:proofErr w:type="spellEnd"/>
+      <w:r>
+        <w:rPr>
+          <w:rFonts w:ascii="Calibri" w:hAnsi="Calibri" w:cs="Calibri"/>
+          <w:i/>
+          <w:iCs/>
+        </w:rPr>
+        <w:t xml:space="preserve"> (</w:t>
+      </w:r>
+      <w:proofErr w:type="spellStart"/>
+      <w:r>
+        <w:rPr>
+          <w:rFonts w:ascii="Calibri" w:hAnsi="Calibri" w:cs="Calibri"/>
+          <w:i/>
+          <w:iCs/>
+        </w:rPr>
+        <w:t>string</w:t>
+      </w:r>
+      <w:proofErr w:type="spellEnd"/>
+      <w:r>
+        <w:rPr>
+          <w:rFonts w:ascii="Calibri" w:hAnsi="Calibri" w:cs="Calibri"/>
+          <w:i/>
+          <w:iCs/>
+        </w:rPr>
+        <w:t xml:space="preserve"> </w:t>
+      </w:r>
+      <w:proofErr w:type="spellStart"/>
+      <w:r>
+        <w:rPr>
+          <w:rFonts w:ascii="Calibri" w:hAnsi="Calibri" w:cs="Calibri"/>
+          <w:i/>
+          <w:iCs/>
+        </w:rPr>
+        <w:t>username</w:t>
+      </w:r>
+      <w:proofErr w:type="spellEnd"/>
+      <w:r>
+        <w:rPr>
+          <w:rFonts w:ascii="Calibri" w:hAnsi="Calibri" w:cs="Calibri"/>
+          <w:i/>
+          <w:iCs/>
+        </w:rPr>
+        <w:t>,</w:t>
+      </w:r>
+      <w:proofErr w:type="spellStart"/>
+      <w:r>
+        <w:rPr>
+          <w:rFonts w:ascii="Calibri" w:hAnsi="Calibri" w:cs="Calibri"/>
+          <w:i/>
+          <w:iCs/>
+        </w:rPr>
+        <w:t>string</w:t>
+      </w:r>
+      <w:proofErr w:type="spellEnd"/>
+      <w:r>
+        <w:rPr>
+          <w:rFonts w:ascii="Calibri" w:hAnsi="Calibri" w:cs="Calibri"/>
+          <w:i/>
+          <w:iCs/>
+        </w:rPr>
+        <w:t xml:space="preserve"> </w:t>
+      </w:r>
+      <w:proofErr w:type="spellStart"/>
+      <w:r>
+        <w:rPr>
+          <w:rFonts w:ascii="Calibri" w:hAnsi="Calibri" w:cs="Calibri"/>
+          <w:i/>
+          <w:iCs/>
+        </w:rPr>
+        <w:t>password</w:t>
+      </w:r>
+      <w:proofErr w:type="spellEnd"/>
+      <w:r>
+        <w:rPr>
+          <w:rFonts w:ascii="Calibri" w:hAnsi="Calibri" w:cs="Calibri"/>
+          <w:i/>
+          <w:iCs/>
+        </w:rPr>
+        <w:t xml:space="preserve">) </w:t>
+      </w:r>
+    </w:p>
+    <w:p>
+      <w:pPr>
+        <w:widowControl w:val="0"/>
+        <w:overflowPunct w:val="0"/>
+        <w:autoSpaceDE w:val="0"/>
+        <w:autoSpaceDN w:val="0"/>
+        <w:adjustRightInd w:val="0"/>
+        <w:spacing w:after="0" w:line="227" w:lineRule="auto"/>
+        <w:ind w:left="704" w:right="2600"/>
+        <w:rPr>
+          <w:rFonts w:ascii="Times New Roman" w:hAnsi="Times New Roman"/>
+          <w:sz w:val="24"/>
+          <w:szCs w:val="24"/>
+        </w:rPr>
+      </w:pPr>
+      <w:proofErr w:type="spellStart"/>
+      <w:r>
+        <w:rPr>
+          <w:rFonts w:ascii="Calibri" w:hAnsi="Calibri" w:cs="Calibri"/>
+          <w:i/>
+          <w:iCs/>
+        </w:rPr>
+        <w:t>public</w:t>
+      </w:r>
+      <w:proofErr w:type="spellEnd"/>
+      <w:r>
+        <w:rPr>
+          <w:rFonts w:ascii="Calibri" w:hAnsi="Calibri" w:cs="Calibri"/>
+          <w:i/>
+          <w:iCs/>
+        </w:rPr>
+        <w:t xml:space="preserve"> </w:t>
+      </w:r>
+      <w:proofErr w:type="spellStart"/>
+      <w:r>
+        <w:rPr>
+          <w:rFonts w:ascii="Calibri" w:hAnsi="Calibri" w:cs="Calibri"/>
+          <w:i/>
+          <w:iCs/>
+        </w:rPr>
+        <w:t>bool</w:t>
+      </w:r>
+      <w:r>
+        <w:rPr>
+          <w:rFonts w:ascii="Calibri" w:hAnsi="Calibri" w:cs="Calibri"/>
+          <w:i/>
+          <w:iCs/>
+          <w:lang w:val="en-US"/>
+        </w:rPr>
+        <w:t>ean</w:t>
+      </w:r>
+      <w:proofErr w:type="spellEnd"/>
+      <w:r>
+        <w:rPr>
+          <w:rFonts w:ascii="Calibri" w:hAnsi="Calibri" w:cs="Calibri"/>
+          <w:i/>
+          <w:iCs/>
+        </w:rPr>
+        <w:t xml:space="preserve"> </w:t>
+      </w:r>
+      <w:proofErr w:type="spellStart"/>
+      <w:r>
+        <w:rPr>
+          <w:rFonts w:ascii="Calibri" w:hAnsi="Calibri" w:cs="Calibri"/>
+          <w:i/>
+          <w:iCs/>
+        </w:rPr>
+        <w:t>ValidateUsername</w:t>
+      </w:r>
+      <w:proofErr w:type="spellEnd"/>
+      <w:r>
+        <w:rPr>
+          <w:rFonts w:ascii="Calibri" w:hAnsi="Calibri" w:cs="Calibri"/>
+          <w:i/>
+          <w:iCs/>
+        </w:rPr>
+        <w:t xml:space="preserve"> (</w:t>
+      </w:r>
+      <w:proofErr w:type="spellStart"/>
+      <w:r>
+        <w:rPr>
+          <w:rFonts w:ascii="Calibri" w:hAnsi="Calibri" w:cs="Calibri"/>
+          <w:i/>
+          <w:iCs/>
+        </w:rPr>
+        <w:t>string</w:t>
+      </w:r>
+      <w:proofErr w:type="spellEnd"/>
+      <w:r>
+        <w:rPr>
+          <w:rFonts w:ascii="Calibri" w:hAnsi="Calibri" w:cs="Calibri"/>
+          <w:i/>
+          <w:iCs/>
+        </w:rPr>
+        <w:t xml:space="preserve"> </w:t>
+      </w:r>
+      <w:proofErr w:type="spellStart"/>
+      <w:r>
+        <w:rPr>
+          <w:rFonts w:ascii="Calibri" w:hAnsi="Calibri" w:cs="Calibri"/>
+          <w:i/>
+          <w:iCs/>
+        </w:rPr>
+        <w:t>username</w:t>
+      </w:r>
+      <w:proofErr w:type="spellEnd"/>
+      <w:r>
+        <w:rPr>
+          <w:rFonts w:ascii="Calibri" w:hAnsi="Calibri" w:cs="Calibri"/>
+          <w:i/>
+          <w:iCs/>
+        </w:rPr>
+        <w:t>)</w:t>
+      </w:r>
+    </w:p>
+    <w:p>
+      <w:pPr>
+        <w:widowControl w:val="0"/>
+        <w:autoSpaceDE w:val="0"/>
+        <w:autoSpaceDN w:val="0"/>
+        <w:adjustRightInd w:val="0"/>
+        <w:spacing w:after="0" w:line="24" w:lineRule="exact"/>
+        <w:rPr>
+          <w:rFonts w:ascii="Times New Roman" w:hAnsi="Times New Roman"/>
+          <w:sz w:val="24"/>
+          <w:szCs w:val="24"/>
+        </w:rPr>
+      </w:pPr>
+    </w:p>
+    <w:p>
+      <w:pPr>
+        <w:widowControl w:val="0"/>
+        <w:autoSpaceDE w:val="0"/>
+        <w:autoSpaceDN w:val="0"/>
+        <w:adjustRightInd w:val="0"/>
+        <w:spacing w:after="0" w:line="240" w:lineRule="auto"/>
+        <w:ind w:left="704"/>
+        <w:rPr>
+          <w:rFonts w:ascii="Times New Roman" w:hAnsi="Times New Roman"/>
+          <w:sz w:val="24"/>
+          <w:szCs w:val="24"/>
+        </w:rPr>
+      </w:pPr>
+      <w:proofErr w:type="spellStart"/>
+      <w:r>
+        <w:rPr>
+          <w:rFonts w:ascii="Calibri" w:hAnsi="Calibri" w:cs="Calibri"/>
+          <w:i/>
+          <w:iCs/>
+        </w:rPr>
+        <w:t>public</w:t>
+      </w:r>
+      <w:proofErr w:type="spellEnd"/>
+      <w:r>
+        <w:rPr>
+          <w:rFonts w:ascii="Calibri" w:hAnsi="Calibri" w:cs="Calibri"/>
+          <w:i/>
+          <w:iCs/>
+        </w:rPr>
+        <w:t xml:space="preserve"> </w:t>
+      </w:r>
+      <w:proofErr w:type="spellStart"/>
+      <w:r>
+        <w:rPr>
+          <w:rFonts w:ascii="Calibri" w:hAnsi="Calibri" w:cs="Calibri"/>
+          <w:i/>
+          <w:iCs/>
+        </w:rPr>
+        <w:t>boolean</w:t>
+      </w:r>
+      <w:proofErr w:type="spellEnd"/>
+      <w:r>
+        <w:rPr>
+          <w:rFonts w:ascii="Calibri" w:hAnsi="Calibri" w:cs="Calibri"/>
+          <w:i/>
+          <w:iCs/>
+          <w:lang w:val="en-US"/>
+        </w:rPr>
+        <w:t xml:space="preserve"> </w:t>
+      </w:r>
+      <w:proofErr w:type="spellStart"/>
+      <w:r>
+        <w:rPr>
+          <w:rFonts w:ascii="Calibri" w:hAnsi="Calibri" w:cs="Calibri"/>
+          <w:i/>
+          <w:iCs/>
+        </w:rPr>
+        <w:t>ValidatePassword</w:t>
+      </w:r>
+      <w:proofErr w:type="spellEnd"/>
+      <w:r>
+        <w:rPr>
+          <w:rFonts w:ascii="Calibri" w:hAnsi="Calibri" w:cs="Calibri"/>
+          <w:i/>
+          <w:iCs/>
+        </w:rPr>
+        <w:t xml:space="preserve"> (</w:t>
+      </w:r>
+      <w:proofErr w:type="spellStart"/>
+      <w:r>
+        <w:rPr>
+          <w:rFonts w:ascii="Calibri" w:hAnsi="Calibri" w:cs="Calibri"/>
+          <w:i/>
+          <w:iCs/>
+        </w:rPr>
+        <w:t>string</w:t>
+      </w:r>
+      <w:proofErr w:type="spellEnd"/>
+      <w:r>
+        <w:rPr>
+          <w:rFonts w:ascii="Calibri" w:hAnsi="Calibri" w:cs="Calibri"/>
+          <w:i/>
+          <w:iCs/>
+        </w:rPr>
+        <w:t xml:space="preserve"> </w:t>
+      </w:r>
+      <w:proofErr w:type="spellStart"/>
+      <w:r>
+        <w:rPr>
+          <w:rFonts w:ascii="Calibri" w:hAnsi="Calibri" w:cs="Calibri"/>
+          <w:i/>
+          <w:iCs/>
+        </w:rPr>
+        <w:t>password</w:t>
+      </w:r>
+      <w:proofErr w:type="spellEnd"/>
+      <w:r>
+        <w:rPr>
+          <w:rFonts w:ascii="Calibri" w:hAnsi="Calibri" w:cs="Calibri"/>
+          <w:i/>
+          <w:iCs/>
+        </w:rPr>
+        <w:t>)</w:t>
+      </w:r>
+    </w:p>
+    <w:p>
+      <w:pPr>
+        <w:widowControl w:val="0"/>
+        <w:overflowPunct w:val="0"/>
+        <w:autoSpaceDE w:val="0"/>
+        <w:autoSpaceDN w:val="0"/>
+        <w:adjustRightInd w:val="0"/>
+        <w:spacing w:after="0" w:line="227" w:lineRule="auto"/>
+        <w:ind w:left="1440" w:right="300"/>
+        <w:jc w:val="both"/>
+        <w:rPr>
+          <w:rFonts w:ascii="Calibri" w:hAnsi="Calibri" w:cs="Calibri"/>
+          <w:lang w:val="en-US"/>
+        </w:rPr>
+      </w:pPr>
+    </w:p>
+    <w:p>
+      <w:pPr>
+        <w:widowControl w:val="0"/>
+        <w:overflowPunct w:val="0"/>
+        <w:autoSpaceDE w:val="0"/>
+        <w:autoSpaceDN w:val="0"/>
+        <w:adjustRightInd w:val="0"/>
+        <w:spacing w:after="0" w:line="227" w:lineRule="auto"/>
+        <w:ind w:left="1440" w:right="300"/>
+        <w:jc w:val="both"/>
+        <w:rPr>
+          <w:rFonts w:ascii="Calibri" w:hAnsi="Calibri" w:cs="Calibri"/>
+          <w:lang w:val="en-US"/>
+        </w:rPr>
+      </w:pPr>
+    </w:p>
+    <w:p>
+      <w:pPr>
+        <w:widowControl w:val="0"/>
+        <w:overflowPunct w:val="0"/>
+        <w:autoSpaceDE w:val="0"/>
+        <w:autoSpaceDN w:val="0"/>
+        <w:adjustRightInd w:val="0"/>
+        <w:spacing w:after="0" w:line="227" w:lineRule="auto"/>
+        <w:ind w:left="1440" w:right="300"/>
+        <w:jc w:val="both"/>
+        <w:rPr>
+          <w:rFonts w:ascii="Calibri" w:hAnsi="Calibri" w:cs="Calibri"/>
+          <w:lang w:val="en-US"/>
+        </w:rPr>
+      </w:pPr>
+    </w:p>
+    <w:p>
+      <w:pPr>
+        <w:widowControl w:val="0"/>
+        <w:overflowPunct w:val="0"/>
+        <w:autoSpaceDE w:val="0"/>
+        <w:autoSpaceDN w:val="0"/>
+        <w:adjustRightInd w:val="0"/>
+        <w:spacing w:after="0" w:line="227" w:lineRule="auto"/>
+        <w:ind w:left="1440" w:right="300"/>
+        <w:jc w:val="both"/>
+        <w:rPr>
+          <w:rFonts w:ascii="Calibri" w:hAnsi="Calibri" w:cs="Calibri"/>
+          <w:lang w:val="en-US"/>
+        </w:rPr>
+      </w:pPr>
+    </w:p>
+    <w:p>
+      <w:pPr>
+        <w:widowControl w:val="0"/>
+        <w:overflowPunct w:val="0"/>
+        <w:autoSpaceDE w:val="0"/>
+        <w:autoSpaceDN w:val="0"/>
+        <w:adjustRightInd w:val="0"/>
+        <w:spacing w:after="0" w:line="227" w:lineRule="auto"/>
+        <w:ind w:left="1440" w:right="300"/>
+        <w:jc w:val="both"/>
+        <w:rPr>
+          <w:rFonts w:ascii="Calibri" w:hAnsi="Calibri" w:cs="Calibri"/>
+          <w:lang w:val="en-US"/>
+        </w:rPr>
+      </w:pPr>
+    </w:p>
+    <w:p>
+      <w:pPr>
+        <w:widowControl w:val="0"/>
         <w:autoSpaceDE w:val="0"/>
         <w:autoSpaceDN w:val="0"/>
         <w:adjustRightInd w:val="0"/>
@@ -24614,33 +25398,29 @@
           <w:rFonts w:ascii="Calibri" w:hAnsi="Calibri" w:cs="Calibri"/>
         </w:rPr>
       </w:pPr>
+      <w:proofErr w:type="spellStart"/>
       <w:r>
         <w:rPr>
           <w:rFonts w:ascii="Calibri" w:hAnsi="Calibri" w:cs="Calibri"/>
           <w:b/>
           <w:bCs/>
         </w:rPr>
-        <w:t xml:space="preserve">Logout - </w:t>
-      </w:r>
-      <w:r>
-        <w:rPr>
-          <w:rFonts w:ascii="Calibri" w:hAnsi="Calibri" w:cs="Calibri"/>
-        </w:rPr>
-        <w:t>реагира на задействането на механизма за</w:t>
-      </w:r>
+        <w:t>Logout</w:t>
+      </w:r>
+      <w:proofErr w:type="spellEnd"/>
       <w:r>
         <w:rPr>
           <w:rFonts w:ascii="Calibri" w:hAnsi="Calibri" w:cs="Calibri"/>
           <w:b/>
           <w:bCs/>
         </w:rPr>
-        <w:t xml:space="preserve"> </w:t>
-      </w:r>
-      <w:r>
-        <w:rPr>
-          <w:rFonts w:ascii="Calibri" w:hAnsi="Calibri" w:cs="Calibri"/>
-        </w:rPr>
-        <w:t>Logout</w:t>
+        <w:t xml:space="preserve"> - </w:t>
+      </w:r>
+      <w:r>
+        <w:rPr>
+          <w:rFonts w:ascii="Calibri" w:hAnsi="Calibri" w:cs="Calibri"/>
+        </w:rPr>
+        <w:t>реагира на задействането на механизма за</w:t>
       </w:r>
       <w:r>
         <w:rPr>
@@ -24654,7 +25434,7 @@
         <w:rPr>
           <w:rFonts w:ascii="Calibri" w:hAnsi="Calibri" w:cs="Calibri"/>
         </w:rPr>
-        <w:t>от потребителя като</w:t>
+        <w:t>Logout</w:t>
       </w:r>
       <w:r>
         <w:rPr>
@@ -24668,8 +25448,126 @@
         <w:rPr>
           <w:rFonts w:ascii="Calibri" w:hAnsi="Calibri" w:cs="Calibri"/>
         </w:rPr>
+        <w:t>от потребителя като</w:t>
+      </w:r>
+      <w:r>
+        <w:rPr>
+          <w:rFonts w:ascii="Calibri" w:hAnsi="Calibri" w:cs="Calibri"/>
+          <w:b/>
+          <w:bCs/>
+        </w:rPr>
+        <w:t xml:space="preserve"> </w:t>
+      </w:r>
+      <w:r>
+        <w:rPr>
+          <w:rFonts w:ascii="Calibri" w:hAnsi="Calibri" w:cs="Calibri"/>
+        </w:rPr>
         <w:t xml:space="preserve">изпраща заявка до Сървъра. При успех изтрива всички данни за текущия потребител, които пази в локалната база, и извежда подходящо съобщение на потребителя. </w:t>
       </w:r>
+    </w:p>
+    <w:p>
+      <w:pPr>
+        <w:pStyle w:val="a3"/>
+        <w:widowControl w:val="0"/>
+        <w:autoSpaceDE w:val="0"/>
+        <w:autoSpaceDN w:val="0"/>
+        <w:adjustRightInd w:val="0"/>
+        <w:spacing w:after="0" w:line="240" w:lineRule="auto"/>
+        <w:ind w:left="1020" w:firstLine="240"/>
+        <w:rPr>
+          <w:rFonts w:ascii="Calibri" w:hAnsi="Calibri" w:cs="Calibri"/>
+          <w:i/>
+          <w:iCs/>
+          <w:lang w:val="en-US"/>
+        </w:rPr>
+      </w:pPr>
+    </w:p>
+    <w:p>
+      <w:pPr>
+        <w:pStyle w:val="a3"/>
+        <w:widowControl w:val="0"/>
+        <w:autoSpaceDE w:val="0"/>
+        <w:autoSpaceDN w:val="0"/>
+        <w:adjustRightInd w:val="0"/>
+        <w:spacing w:after="0" w:line="240" w:lineRule="auto"/>
+        <w:ind w:left="1020" w:firstLine="240"/>
+        <w:rPr>
+          <w:rFonts w:ascii="Times New Roman" w:hAnsi="Times New Roman"/>
+          <w:sz w:val="24"/>
+          <w:szCs w:val="24"/>
+        </w:rPr>
+      </w:pPr>
+      <w:bookmarkStart w:id="11" w:name="_GoBack"/>
+      <w:bookmarkEnd w:id="11"/>
+      <w:proofErr w:type="spellStart"/>
+      <w:r>
+        <w:rPr>
+          <w:rFonts w:ascii="Calibri" w:hAnsi="Calibri" w:cs="Calibri"/>
+          <w:i/>
+          <w:iCs/>
+        </w:rPr>
+        <w:t>public</w:t>
+      </w:r>
+      <w:proofErr w:type="spellEnd"/>
+      <w:r>
+        <w:rPr>
+          <w:rFonts w:ascii="Calibri" w:hAnsi="Calibri" w:cs="Calibri"/>
+          <w:i/>
+          <w:iCs/>
+        </w:rPr>
+        <w:t xml:space="preserve"> </w:t>
+      </w:r>
+      <w:proofErr w:type="spellStart"/>
+      <w:r>
+        <w:rPr>
+          <w:rFonts w:ascii="Calibri" w:hAnsi="Calibri" w:cs="Calibri"/>
+          <w:i/>
+          <w:iCs/>
+        </w:rPr>
+        <w:t>void</w:t>
+      </w:r>
+      <w:proofErr w:type="spellEnd"/>
+      <w:r>
+        <w:rPr>
+          <w:rFonts w:ascii="Calibri" w:hAnsi="Calibri" w:cs="Calibri"/>
+          <w:i/>
+          <w:iCs/>
+        </w:rPr>
+        <w:t xml:space="preserve"> </w:t>
+      </w:r>
+      <w:proofErr w:type="spellStart"/>
+      <w:r>
+        <w:rPr>
+          <w:rFonts w:ascii="Calibri" w:hAnsi="Calibri" w:cs="Calibri"/>
+          <w:i/>
+          <w:iCs/>
+        </w:rPr>
+        <w:t>SendLogoutRequest</w:t>
+      </w:r>
+      <w:proofErr w:type="spellEnd"/>
+      <w:r>
+        <w:rPr>
+          <w:rFonts w:ascii="Calibri" w:hAnsi="Calibri" w:cs="Calibri"/>
+          <w:i/>
+          <w:iCs/>
+        </w:rPr>
+        <w:t xml:space="preserve"> ()</w:t>
+      </w:r>
+    </w:p>
+    <w:p>
+      <w:pPr>
+        <w:widowControl w:val="0"/>
+        <w:overflowPunct w:val="0"/>
+        <w:autoSpaceDE w:val="0"/>
+        <w:autoSpaceDN w:val="0"/>
+        <w:adjustRightInd w:val="0"/>
+        <w:spacing w:after="0" w:line="237" w:lineRule="auto"/>
+        <w:ind w:left="720" w:right="180"/>
+        <w:rPr>
+          <w:rFonts w:ascii="Calibri" w:hAnsi="Calibri" w:cs="Calibri"/>
+          <w:lang w:val="en-US"/>
+        </w:rPr>
+      </w:pPr>
     </w:p>
     <w:p>
       <w:pPr>
@@ -24749,14 +25647,7 @@
         <w:rPr>
           <w:rFonts w:ascii="Calibri" w:hAnsi="Calibri" w:cs="Calibri"/>
         </w:rPr>
-        <w:t xml:space="preserve">позволява на потребителя да търси други потребители по </w:t>
-      </w:r>
-      <w:r>
-        <w:rPr>
-          <w:rFonts w:ascii="Calibri" w:hAnsi="Calibri" w:cs="Calibri"/>
-        </w:rPr>
-        <w:lastRenderedPageBreak/>
-        <w:t>потребителско име, с който да комуникира</w:t>
+        <w:t>позволява на потребителя да търси други потребители по потребителско име, с който да комуникира</w:t>
       </w:r>
     </w:p>
     <w:p>
@@ -25227,7 +26118,15 @@
           <w:i/>
           <w:lang w:val="en-US"/>
         </w:rPr>
-        <w:t>SendMessage</w:t>
+        <w:t>Receive</w:t>
+      </w:r>
+      <w:r>
+        <w:rPr>
+          <w:rFonts w:ascii="Calibri" w:hAnsi="Calibri" w:cs="Calibri"/>
+          <w:i/>
+          <w:lang w:val="en-US"/>
+        </w:rPr>
+        <w:t>Message</w:t>
       </w:r>
       <w:proofErr w:type="spellEnd"/>
       <w:r>
@@ -25531,19 +26430,7 @@
         <w:rPr>
           <w:rFonts w:ascii="Calibri" w:hAnsi="Calibri" w:cs="Calibri"/>
         </w:rPr>
-        <w:t>показва на потребителите</w:t>
-      </w:r>
-      <w:r>
-        <w:rPr>
-          <w:rFonts w:ascii="Calibri" w:hAnsi="Calibri" w:cs="Calibri"/>
-        </w:rPr>
-        <w:t>, включени в споделеното пътуване,</w:t>
-      </w:r>
-      <w:r>
-        <w:rPr>
-          <w:rFonts w:ascii="Calibri" w:hAnsi="Calibri" w:cs="Calibri"/>
-        </w:rPr>
-        <w:t xml:space="preserve"> колко време остава до като МПС-то дойде да ги вземе</w:t>
+        <w:t>показва на потребителите, включени в споделеното пътуване, колко време остава до като МПС-то дойде да ги вземе</w:t>
       </w:r>
     </w:p>
     <w:p>
@@ -27245,7 +28132,7 @@
             <w:rFonts w:asciiTheme="majorHAnsi" w:eastAsiaTheme="majorEastAsia" w:hAnsiTheme="majorHAnsi" w:cstheme="majorBidi"/>
             <w:noProof/>
           </w:rPr>
-          <w:t>4</w:t>
+          <w:t>13</w:t>
         </w:r>
         <w:r>
           <w:rPr>
@@ -30757,27 +31644,9 @@
   </w:num>
   <w:num w:numId="34">
     <w:abstractNumId w:val="30"/>
-    <w:lvlOverride w:ilvl="0"/>
-    <w:lvlOverride w:ilvl="1"/>
-    <w:lvlOverride w:ilvl="2"/>
-    <w:lvlOverride w:ilvl="3"/>
-    <w:lvlOverride w:ilvl="4"/>
-    <w:lvlOverride w:ilvl="5"/>
-    <w:lvlOverride w:ilvl="6"/>
-    <w:lvlOverride w:ilvl="7"/>
-    <w:lvlOverride w:ilvl="8"/>
   </w:num>
   <w:num w:numId="35">
     <w:abstractNumId w:val="33"/>
-    <w:lvlOverride w:ilvl="0"/>
-    <w:lvlOverride w:ilvl="1"/>
-    <w:lvlOverride w:ilvl="2"/>
-    <w:lvlOverride w:ilvl="3"/>
-    <w:lvlOverride w:ilvl="4"/>
-    <w:lvlOverride w:ilvl="5"/>
-    <w:lvlOverride w:ilvl="6"/>
-    <w:lvlOverride w:ilvl="7"/>
-    <w:lvlOverride w:ilvl="8"/>
   </w:num>
   <w:numIdMacAtCleanup w:val="35"/>
 </w:numbering>
@@ -32081,7 +32950,7 @@
 </file>
 
 <file path=customXml/itemProps1.xml><?xml version="1.0" encoding="utf-8"?>
-<ds:datastoreItem xmlns:ds="http://schemas.openxmlformats.org/officeDocument/2006/customXml" ds:itemID="{8911BA6E-51F4-40A2-82A4-55E07669F610}">
+<ds:datastoreItem xmlns:ds="http://schemas.openxmlformats.org/officeDocument/2006/customXml" ds:itemID="{ADF1513C-0200-4305-B36C-4D4ADEB4BA2A}">
   <ds:schemaRefs>
     <ds:schemaRef ds:uri="http://schemas.openxmlformats.org/officeDocument/2006/bibliography"/>
   </ds:schemaRefs>

</xml_diff>

<commit_message>
Adding information for point 2.1
</commit_message>
<xml_diff>
--- a/RidePal_61777_61818.docx
+++ b/RidePal_61777_61818.docx
@@ -10385,19 +10385,91 @@
           <w:szCs w:val="24"/>
         </w:rPr>
       </w:pPr>
-    </w:p>
-    <w:p>
-      <w:pPr>
-        <w:widowControl w:val="0"/>
-        <w:autoSpaceDE w:val="0"/>
-        <w:autoSpaceDN w:val="0"/>
-        <w:adjustRightInd w:val="0"/>
-        <w:spacing w:after="0" w:line="200" w:lineRule="exact"/>
+      <w:r>
         <w:rPr>
           <w:sz w:val="24"/>
           <w:szCs w:val="24"/>
         </w:rPr>
-      </w:pPr>
+        <w:t xml:space="preserve">Архитектурният стил, който сме избрали за най-подходящ за нашата система – </w:t>
+      </w:r>
+      <w:proofErr w:type="spellStart"/>
+      <w:r>
+        <w:rPr>
+          <w:sz w:val="24"/>
+          <w:szCs w:val="24"/>
+          <w:lang w:val="en-US"/>
+        </w:rPr>
+        <w:t>RidePal</w:t>
+      </w:r>
+      <w:proofErr w:type="spellEnd"/>
+      <w:r>
+        <w:rPr>
+          <w:sz w:val="24"/>
+          <w:szCs w:val="24"/>
+        </w:rPr>
+        <w:t xml:space="preserve">, е клиент-сървър. Това може да се забележи и на посочената </w:t>
+      </w:r>
+      <w:r>
+        <w:rPr>
+          <w:sz w:val="24"/>
+          <w:szCs w:val="24"/>
+          <w:lang w:val="en-US"/>
+        </w:rPr>
+        <w:t xml:space="preserve">package </w:t>
+      </w:r>
+      <w:r>
+        <w:rPr>
+          <w:sz w:val="24"/>
+          <w:szCs w:val="24"/>
+        </w:rPr>
+        <w:t xml:space="preserve">диаграма. Подходяща е заради централизацията на данни, която предоставя и лесното имплементиране на </w:t>
+      </w:r>
+      <w:r>
+        <w:rPr>
+          <w:sz w:val="24"/>
+          <w:szCs w:val="24"/>
+          <w:lang w:val="en-US"/>
+        </w:rPr>
+        <w:t>back-up</w:t>
+      </w:r>
+      <w:r>
+        <w:rPr>
+          <w:sz w:val="24"/>
+          <w:szCs w:val="24"/>
+        </w:rPr>
+        <w:t xml:space="preserve"> на системата, което подобрява </w:t>
+      </w:r>
+      <w:r>
+        <w:rPr>
+          <w:sz w:val="24"/>
+          <w:szCs w:val="24"/>
+          <w:lang w:val="en-US"/>
+        </w:rPr>
+        <w:t>Performance</w:t>
+      </w:r>
+      <w:r>
+        <w:rPr>
+          <w:sz w:val="24"/>
+          <w:szCs w:val="24"/>
+        </w:rPr>
+        <w:t xml:space="preserve"> – да бъде устойчива в пикови часове(един от  архитектурните драйвери). Следва </w:t>
+      </w:r>
+      <w:proofErr w:type="spellStart"/>
+      <w:r>
+        <w:rPr>
+          <w:sz w:val="24"/>
+          <w:szCs w:val="24"/>
+        </w:rPr>
+        <w:t>поодробно</w:t>
+      </w:r>
+      <w:proofErr w:type="spellEnd"/>
+      <w:r>
+        <w:rPr>
+          <w:sz w:val="24"/>
+          <w:szCs w:val="24"/>
+        </w:rPr>
+        <w:t xml:space="preserve"> описани на всеки от модулите на системата:</w:t>
+      </w:r>
     </w:p>
     <w:p>
       <w:pPr>
@@ -10437,41 +10509,11 @@
           <w:rFonts w:cs="Calibri Light"/>
           <w:sz w:val="28"/>
           <w:szCs w:val="28"/>
+          <w:lang w:val="en-US"/>
         </w:rPr>
       </w:pPr>
       <w:bookmarkStart w:id="6" w:name="page9"/>
       <w:bookmarkEnd w:id="6"/>
-    </w:p>
-    <w:p>
-      <w:pPr>
-        <w:widowControl w:val="0"/>
-        <w:autoSpaceDE w:val="0"/>
-        <w:autoSpaceDN w:val="0"/>
-        <w:adjustRightInd w:val="0"/>
-        <w:spacing w:after="0" w:line="239" w:lineRule="auto"/>
-        <w:ind w:left="4"/>
-        <w:rPr>
-          <w:rFonts w:cs="Calibri Light"/>
-          <w:sz w:val="28"/>
-          <w:szCs w:val="28"/>
-        </w:rPr>
-      </w:pPr>
-    </w:p>
-    <w:p>
-      <w:pPr>
-        <w:widowControl w:val="0"/>
-        <w:autoSpaceDE w:val="0"/>
-        <w:autoSpaceDN w:val="0"/>
-        <w:adjustRightInd w:val="0"/>
-        <w:spacing w:after="0" w:line="239" w:lineRule="auto"/>
-        <w:ind w:left="4"/>
-        <w:rPr>
-          <w:rFonts w:cs="Calibri Light"/>
-          <w:sz w:val="28"/>
-          <w:szCs w:val="28"/>
-          <w:lang w:val="en-US"/>
-        </w:rPr>
-      </w:pPr>
       <w:r>
         <w:rPr>
           <w:rFonts w:cs="Calibri Light"/>
@@ -11027,6 +11069,7 @@
           <w:sz w:val="24"/>
           <w:szCs w:val="24"/>
         </w:rPr>
+        <w:lastRenderedPageBreak/>
         <w:t>2.3</w:t>
       </w:r>
       <w:r>
@@ -13131,6 +13174,7 @@
           <w:bCs/>
           <w:lang w:val="en-US"/>
         </w:rPr>
+        <w:lastRenderedPageBreak/>
         <w:t>2.</w:t>
       </w:r>
       <w:r>
@@ -15213,113 +15257,120 @@
           <w:i/>
           <w:iCs/>
         </w:rPr>
+        <w:t>private</w:t>
+      </w:r>
+      <w:proofErr w:type="spellEnd"/>
+      <w:r>
+        <w:rPr>
+          <w:rFonts w:cs="Calibri"/>
+          <w:i/>
+          <w:iCs/>
+        </w:rPr>
+        <w:t xml:space="preserve"> </w:t>
+      </w:r>
+      <w:proofErr w:type="spellStart"/>
+      <w:r>
+        <w:rPr>
+          <w:rFonts w:cs="Calibri"/>
+          <w:i/>
+          <w:iCs/>
+        </w:rPr>
+        <w:t>bool</w:t>
+      </w:r>
+      <w:r>
+        <w:rPr>
+          <w:rFonts w:cs="Calibri"/>
+          <w:i/>
+          <w:iCs/>
+          <w:lang w:val="en-US"/>
+        </w:rPr>
+        <w:t>ean</w:t>
+      </w:r>
+      <w:proofErr w:type="spellEnd"/>
+      <w:r>
+        <w:rPr>
+          <w:rFonts w:cs="Calibri"/>
+          <w:i/>
+          <w:iCs/>
+        </w:rPr>
+        <w:t xml:space="preserve"> </w:t>
+      </w:r>
+      <w:proofErr w:type="spellStart"/>
+      <w:r>
+        <w:rPr>
+          <w:rFonts w:cs="Calibri"/>
+          <w:i/>
+          <w:iCs/>
+        </w:rPr>
+        <w:t>CheckIfUsernameAvailable</w:t>
+      </w:r>
+      <w:proofErr w:type="spellEnd"/>
+      <w:r>
+        <w:rPr>
+          <w:rFonts w:cs="Calibri"/>
+          <w:i/>
+          <w:iCs/>
+        </w:rPr>
+        <w:t xml:space="preserve"> (</w:t>
+      </w:r>
+      <w:proofErr w:type="spellStart"/>
+      <w:r>
+        <w:rPr>
+          <w:rFonts w:cs="Calibri"/>
+          <w:i/>
+          <w:iCs/>
+        </w:rPr>
+        <w:t>string</w:t>
+      </w:r>
+      <w:proofErr w:type="spellEnd"/>
+      <w:r>
+        <w:rPr>
+          <w:rFonts w:cs="Calibri"/>
+          <w:i/>
+          <w:iCs/>
+        </w:rPr>
+        <w:t xml:space="preserve"> </w:t>
+      </w:r>
+      <w:proofErr w:type="spellStart"/>
+      <w:r>
+        <w:rPr>
+          <w:rFonts w:cs="Calibri"/>
+          <w:i/>
+          <w:iCs/>
+        </w:rPr>
+        <w:t>username</w:t>
+      </w:r>
+      <w:proofErr w:type="spellEnd"/>
+      <w:r>
+        <w:rPr>
+          <w:rFonts w:cs="Calibri"/>
+          <w:i/>
+          <w:iCs/>
+        </w:rPr>
+        <w:t>)</w:t>
+      </w:r>
+      <w:r>
+        <w:rPr>
+          <w:rFonts w:cs="Calibri"/>
+          <w:i/>
+          <w:iCs/>
+        </w:rPr>
+        <w:t xml:space="preserve"> – </w:t>
+      </w:r>
+      <w:r>
+        <w:rPr>
+          <w:rFonts w:cs="Calibri"/>
+          <w:iCs/>
+        </w:rPr>
+        <w:t xml:space="preserve">проверява дали въведеното </w:t>
+      </w:r>
+      <w:r>
+        <w:rPr>
+          <w:rFonts w:cs="Calibri"/>
+          <w:iCs/>
+        </w:rPr>
         <w:lastRenderedPageBreak/>
-        <w:t>private</w:t>
-      </w:r>
-      <w:proofErr w:type="spellEnd"/>
-      <w:r>
-        <w:rPr>
-          <w:rFonts w:cs="Calibri"/>
-          <w:i/>
-          <w:iCs/>
-        </w:rPr>
-        <w:t xml:space="preserve"> </w:t>
-      </w:r>
-      <w:proofErr w:type="spellStart"/>
-      <w:r>
-        <w:rPr>
-          <w:rFonts w:cs="Calibri"/>
-          <w:i/>
-          <w:iCs/>
-        </w:rPr>
-        <w:t>bool</w:t>
-      </w:r>
-      <w:r>
-        <w:rPr>
-          <w:rFonts w:cs="Calibri"/>
-          <w:i/>
-          <w:iCs/>
-          <w:lang w:val="en-US"/>
-        </w:rPr>
-        <w:t>ean</w:t>
-      </w:r>
-      <w:proofErr w:type="spellEnd"/>
-      <w:r>
-        <w:rPr>
-          <w:rFonts w:cs="Calibri"/>
-          <w:i/>
-          <w:iCs/>
-        </w:rPr>
-        <w:t xml:space="preserve"> </w:t>
-      </w:r>
-      <w:proofErr w:type="spellStart"/>
-      <w:r>
-        <w:rPr>
-          <w:rFonts w:cs="Calibri"/>
-          <w:i/>
-          <w:iCs/>
-        </w:rPr>
-        <w:t>CheckIfUsernameAvailable</w:t>
-      </w:r>
-      <w:proofErr w:type="spellEnd"/>
-      <w:r>
-        <w:rPr>
-          <w:rFonts w:cs="Calibri"/>
-          <w:i/>
-          <w:iCs/>
-        </w:rPr>
-        <w:t xml:space="preserve"> (</w:t>
-      </w:r>
-      <w:proofErr w:type="spellStart"/>
-      <w:r>
-        <w:rPr>
-          <w:rFonts w:cs="Calibri"/>
-          <w:i/>
-          <w:iCs/>
-        </w:rPr>
-        <w:t>string</w:t>
-      </w:r>
-      <w:proofErr w:type="spellEnd"/>
-      <w:r>
-        <w:rPr>
-          <w:rFonts w:cs="Calibri"/>
-          <w:i/>
-          <w:iCs/>
-        </w:rPr>
-        <w:t xml:space="preserve"> </w:t>
-      </w:r>
-      <w:proofErr w:type="spellStart"/>
-      <w:r>
-        <w:rPr>
-          <w:rFonts w:cs="Calibri"/>
-          <w:i/>
-          <w:iCs/>
-        </w:rPr>
-        <w:t>username</w:t>
-      </w:r>
-      <w:proofErr w:type="spellEnd"/>
-      <w:r>
-        <w:rPr>
-          <w:rFonts w:cs="Calibri"/>
-          <w:i/>
-          <w:iCs/>
-        </w:rPr>
-        <w:t>)</w:t>
-      </w:r>
-      <w:r>
-        <w:rPr>
-          <w:rFonts w:cs="Calibri"/>
-          <w:i/>
-          <w:iCs/>
-        </w:rPr>
-        <w:t xml:space="preserve"> – </w:t>
-      </w:r>
-      <w:r>
-        <w:rPr>
-          <w:rFonts w:cs="Calibri"/>
-          <w:iCs/>
-        </w:rPr>
-        <w:t>проверява дали въведеното потребителско име е свободно</w:t>
+        <w:t>потребителско име е свободно</w:t>
       </w:r>
     </w:p>
     <w:p>
@@ -29081,6 +29132,7 @@
         <w:rPr>
           <w:rFonts w:ascii="Calibri" w:hAnsi="Calibri" w:cs="Calibri"/>
         </w:rPr>
+        <w:lastRenderedPageBreak/>
         <w:t>Сървър е стартирана инстанция на софтуер, която може да приема заявки от клиент и да връща подходящи отговори.</w:t>
       </w:r>
     </w:p>
@@ -30159,7 +30211,6 @@
                 <w:szCs w:val="28"/>
                 <w:lang w:eastAsia="en-US"/>
               </w:rPr>
-              <w:lastRenderedPageBreak/>
               <w:t xml:space="preserve">3.3 </w:t>
             </w:r>
             <w:r>
@@ -30294,8 +30345,6 @@
           <w:rFonts w:cstheme="minorHAnsi"/>
         </w:rPr>
       </w:pPr>
-      <w:bookmarkStart w:id="16" w:name="_GoBack"/>
-      <w:bookmarkEnd w:id="16"/>
       <w:r>
         <w:rPr>
           <w:rFonts w:cstheme="minorHAnsi"/>
@@ -31126,6 +31175,7 @@
           <w:i/>
           <w:iCs/>
         </w:rPr>
+        <w:lastRenderedPageBreak/>
         <w:t xml:space="preserve">Описание на елементите и връзките </w:t>
       </w:r>
     </w:p>
@@ -31162,7 +31212,6 @@
           <w:sz w:val="24"/>
           <w:szCs w:val="24"/>
         </w:rPr>
-        <w:lastRenderedPageBreak/>
         <w:t xml:space="preserve">При проявено желание за излизане от системата, </w:t>
       </w:r>
       <w:proofErr w:type="spellStart"/>
@@ -31262,6 +31311,8 @@
           <w:lang w:val="en-US"/>
         </w:rPr>
       </w:pPr>
+      <w:bookmarkStart w:id="16" w:name="_GoBack"/>
+      <w:bookmarkEnd w:id="16"/>
     </w:p>
     <w:sectPr>
       <w:headerReference w:type="default" r:id="rId112"/>
@@ -36239,27 +36290,9 @@
   </w:num>
   <w:num w:numId="40">
     <w:abstractNumId w:val="37"/>
-    <w:lvlOverride w:ilvl="0"/>
-    <w:lvlOverride w:ilvl="1"/>
-    <w:lvlOverride w:ilvl="2"/>
-    <w:lvlOverride w:ilvl="3"/>
-    <w:lvlOverride w:ilvl="4"/>
-    <w:lvlOverride w:ilvl="5"/>
-    <w:lvlOverride w:ilvl="6"/>
-    <w:lvlOverride w:ilvl="7"/>
-    <w:lvlOverride w:ilvl="8"/>
   </w:num>
   <w:num w:numId="41">
     <w:abstractNumId w:val="31"/>
-    <w:lvlOverride w:ilvl="0"/>
-    <w:lvlOverride w:ilvl="1"/>
-    <w:lvlOverride w:ilvl="2"/>
-    <w:lvlOverride w:ilvl="3"/>
-    <w:lvlOverride w:ilvl="4"/>
-    <w:lvlOverride w:ilvl="5"/>
-    <w:lvlOverride w:ilvl="6"/>
-    <w:lvlOverride w:ilvl="7"/>
-    <w:lvlOverride w:ilvl="8"/>
   </w:num>
   <w:num w:numId="42">
     <w:abstractNumId w:val="42"/>
@@ -37656,7 +37689,7 @@
 </file>
 
 <file path=customXml/itemProps1.xml><?xml version="1.0" encoding="utf-8"?>
-<ds:datastoreItem xmlns:ds="http://schemas.openxmlformats.org/officeDocument/2006/customXml" ds:itemID="{DCAEB844-A6BD-4D3F-8F53-3583B80CF3C3}">
+<ds:datastoreItem xmlns:ds="http://schemas.openxmlformats.org/officeDocument/2006/customXml" ds:itemID="{226C9E30-2849-402B-8915-D5D85DAE7EF7}">
   <ds:schemaRefs>
     <ds:schemaRef ds:uri="http://schemas.openxmlformats.org/officeDocument/2006/bibliography"/>
   </ds:schemaRefs>

</xml_diff>

<commit_message>
Fixing Platform Adopter in Deployment diagram
</commit_message>
<xml_diff>
--- a/RidePal_61777_61818.docx
+++ b/RidePal_61777_61818.docx
@@ -3914,25 +3914,7 @@
             <w:sz w:val="20"/>
             <w:szCs w:val="20"/>
           </w:rPr>
-          <w:t>Описание на елементите и връз</w:t>
-        </w:r>
-        <w:r>
-          <w:rPr>
-            <w:rStyle w:val="Hyperlink"/>
-            <w:rFonts w:cstheme="minorHAnsi"/>
-            <w:sz w:val="20"/>
-            <w:szCs w:val="20"/>
-          </w:rPr>
-          <w:t>к</w:t>
-        </w:r>
-        <w:r>
-          <w:rPr>
-            <w:rStyle w:val="Hyperlink"/>
-            <w:rFonts w:cstheme="minorHAnsi"/>
-            <w:sz w:val="20"/>
-            <w:szCs w:val="20"/>
-          </w:rPr>
-          <w:t>ите</w:t>
+          <w:t>Описание на елементите и връзките</w:t>
         </w:r>
       </w:hyperlink>
       <w:r>
@@ -27096,6 +27078,36 @@
           <w:rFonts w:cs="Calibri"/>
         </w:rPr>
       </w:pPr>
+    </w:p>
+    <w:p>
+      <w:pPr>
+        <w:widowControl w:val="0"/>
+        <w:overflowPunct w:val="0"/>
+        <w:autoSpaceDE w:val="0"/>
+        <w:autoSpaceDN w:val="0"/>
+        <w:adjustRightInd w:val="0"/>
+        <w:spacing w:after="0" w:line="235" w:lineRule="auto"/>
+        <w:ind w:left="4" w:right="40"/>
+        <w:jc w:val="both"/>
+        <w:rPr>
+          <w:rFonts w:ascii="Calibri" w:hAnsi="Calibri" w:cs="Calibri"/>
+        </w:rPr>
+      </w:pPr>
+    </w:p>
+    <w:p>
+      <w:pPr>
+        <w:widowControl w:val="0"/>
+        <w:overflowPunct w:val="0"/>
+        <w:autoSpaceDE w:val="0"/>
+        <w:autoSpaceDN w:val="0"/>
+        <w:adjustRightInd w:val="0"/>
+        <w:spacing w:after="0" w:line="235" w:lineRule="auto"/>
+        <w:ind w:left="4" w:right="40"/>
+        <w:jc w:val="both"/>
+        <w:rPr>
+          <w:rFonts w:ascii="Calibri" w:hAnsi="Calibri" w:cs="Calibri"/>
+        </w:rPr>
+      </w:pPr>
       <w:r>
         <w:rPr>
           <w:rFonts w:cs="Calibri"/>
@@ -27103,18 +27115,18 @@
           <w:lang w:val="en-US" w:eastAsia="en-US"/>
         </w:rPr>
         <w:drawing>
-          <wp:anchor distT="0" distB="0" distL="114300" distR="114300" simplePos="0" relativeHeight="251667456" behindDoc="0" locked="0" layoutInCell="1" allowOverlap="1" wp14:anchorId="3C27AADB" wp14:editId="58D27603">
+          <wp:anchor distT="0" distB="0" distL="114300" distR="114300" simplePos="0" relativeHeight="251667456" behindDoc="0" locked="0" layoutInCell="1" allowOverlap="1" wp14:anchorId="670EEA36" wp14:editId="423C14CD">
             <wp:simplePos x="0" y="0"/>
             <wp:positionH relativeFrom="column">
-              <wp:posOffset>-454660</wp:posOffset>
+              <wp:posOffset>-673100</wp:posOffset>
             </wp:positionH>
             <wp:positionV relativeFrom="paragraph">
-              <wp:posOffset>485775</wp:posOffset>
+              <wp:posOffset>285115</wp:posOffset>
             </wp:positionV>
-            <wp:extent cx="6927215" cy="4124325"/>
-            <wp:effectExtent l="0" t="0" r="6985" b="9525"/>
+            <wp:extent cx="6972300" cy="4019550"/>
+            <wp:effectExtent l="0" t="0" r="0" b="0"/>
             <wp:wrapSquare wrapText="bothSides"/>
-            <wp:docPr id="10" name="Picture 10"/>
+            <wp:docPr id="8" name="Picture 8"/>
             <wp:cNvGraphicFramePr>
               <a:graphicFrameLocks xmlns:a="http://schemas.openxmlformats.org/drawingml/2006/main" noChangeAspect="1"/>
             </wp:cNvGraphicFramePr>
@@ -27122,7 +27134,7 @@
               <a:graphicData uri="http://schemas.openxmlformats.org/drawingml/2006/picture">
                 <pic:pic xmlns:pic="http://schemas.openxmlformats.org/drawingml/2006/picture">
                   <pic:nvPicPr>
-                    <pic:cNvPr id="0" name="Decomposition.png"/>
+                    <pic:cNvPr id="0" name="Deployment.PNG"/>
                     <pic:cNvPicPr/>
                   </pic:nvPicPr>
                   <pic:blipFill>
@@ -27140,7 +27152,7 @@
                   <pic:spPr>
                     <a:xfrm>
                       <a:off x="0" y="0"/>
-                      <a:ext cx="6927215" cy="4124325"/>
+                      <a:ext cx="6972300" cy="4019550"/>
                     </a:xfrm>
                     <a:prstGeom prst="rect">
                       <a:avLst/>
@@ -27201,6 +27213,7 @@
         <w:jc w:val="both"/>
         <w:rPr>
           <w:rFonts w:ascii="Calibri" w:hAnsi="Calibri" w:cs="Calibri"/>
+          <w:lang w:val="en-US"/>
         </w:rPr>
       </w:pPr>
     </w:p>
@@ -27216,40 +27229,11 @@
         <w:jc w:val="both"/>
         <w:rPr>
           <w:rFonts w:ascii="Calibri" w:hAnsi="Calibri" w:cs="Calibri"/>
-        </w:rPr>
-      </w:pPr>
-    </w:p>
-    <w:p>
-      <w:pPr>
-        <w:widowControl w:val="0"/>
-        <w:overflowPunct w:val="0"/>
-        <w:autoSpaceDE w:val="0"/>
-        <w:autoSpaceDN w:val="0"/>
-        <w:adjustRightInd w:val="0"/>
-        <w:spacing w:after="0" w:line="235" w:lineRule="auto"/>
-        <w:ind w:left="4" w:right="40"/>
-        <w:jc w:val="both"/>
-        <w:rPr>
-          <w:rFonts w:ascii="Calibri" w:hAnsi="Calibri" w:cs="Calibri"/>
-          <w:lang w:val="en-US"/>
-        </w:rPr>
-      </w:pPr>
-    </w:p>
-    <w:p>
-      <w:pPr>
-        <w:widowControl w:val="0"/>
-        <w:overflowPunct w:val="0"/>
-        <w:autoSpaceDE w:val="0"/>
-        <w:autoSpaceDN w:val="0"/>
-        <w:adjustRightInd w:val="0"/>
-        <w:spacing w:after="0" w:line="235" w:lineRule="auto"/>
-        <w:ind w:left="4" w:right="40"/>
-        <w:jc w:val="both"/>
-        <w:rPr>
-          <w:rFonts w:ascii="Calibri" w:hAnsi="Calibri" w:cs="Calibri"/>
-          <w:lang w:val="en-US"/>
-        </w:rPr>
-      </w:pPr>
+          <w:lang w:val="en-US"/>
+        </w:rPr>
+      </w:pPr>
+      <w:bookmarkStart w:id="76" w:name="_GoBack"/>
+      <w:bookmarkEnd w:id="76"/>
     </w:p>
     <w:p>
       <w:pPr>
@@ -27286,9 +27270,7 @@
           <w:sz w:val="24"/>
         </w:rPr>
       </w:pPr>
-      <w:bookmarkStart w:id="76" w:name="Елементи_и_връзки_Внедряване"/>
-      <w:bookmarkStart w:id="77" w:name="_GoBack"/>
-      <w:bookmarkEnd w:id="77"/>
+      <w:bookmarkStart w:id="77" w:name="Елементи_и_връзки_Внедряване"/>
       <w:r>
         <w:rPr>
           <w:rFonts w:ascii="Calibri Light" w:hAnsi="Calibri Light" w:cs="Calibri Light"/>
@@ -27297,7 +27279,7 @@
         <w:t xml:space="preserve">Описание на елементите и връзките </w:t>
       </w:r>
     </w:p>
-    <w:bookmarkEnd w:id="76"/>
+    <w:bookmarkEnd w:id="77"/>
     <w:p>
       <w:pPr>
         <w:widowControl w:val="0"/>
@@ -28645,6 +28627,7 @@
                 <w:szCs w:val="28"/>
                 <w:lang w:eastAsia="en-US"/>
               </w:rPr>
+              <w:lastRenderedPageBreak/>
               <w:t xml:space="preserve">3.3 </w:t>
             </w:r>
             <w:bookmarkStart w:id="79" w:name="Структура_на_процесите"/>
@@ -31710,7 +31693,7 @@
             <w:rFonts w:asciiTheme="majorHAnsi" w:eastAsiaTheme="majorEastAsia" w:hAnsiTheme="majorHAnsi" w:cstheme="majorBidi"/>
             <w:noProof/>
           </w:rPr>
-          <w:t>22</w:t>
+          <w:t>18</w:t>
         </w:r>
         <w:r>
           <w:rPr>
@@ -38298,7 +38281,7 @@
 </file>
 
 <file path=customXml/itemProps1.xml><?xml version="1.0" encoding="utf-8"?>
-<ds:datastoreItem xmlns:ds="http://schemas.openxmlformats.org/officeDocument/2006/customXml" ds:itemID="{91F5122B-347E-47CF-8734-5F4EEB7D72AA}">
+<ds:datastoreItem xmlns:ds="http://schemas.openxmlformats.org/officeDocument/2006/customXml" ds:itemID="{A9474864-63F6-4BF2-91AC-D5880E22D2A7}">
   <ds:schemaRefs>
     <ds:schemaRef ds:uri="http://schemas.openxmlformats.org/officeDocument/2006/bibliography"/>
   </ds:schemaRefs>

</xml_diff>